<commit_message>
Ran models, started writing final report.
</commit_message>
<xml_diff>
--- a/Project0/Reports/Descriptives 09-06-2017.docx
+++ b/Project0/Reports/Descriptives 09-06-2017.docx
@@ -15,6 +15,11 @@
       <w:r>
         <w:t>Project 0</w:t>
       </w:r>
+      <w:r>
+        <w:t>, BIOS 6623</w:t>
+      </w:r>
+      <w:bookmarkStart w:id="0" w:name="_GoBack"/>
+      <w:bookmarkEnd w:id="0"/>
     </w:p>
     <w:p>
       <w:pPr>
@@ -71,7 +76,13 @@
         <w:t xml:space="preserve">Table 1. </w:t>
       </w:r>
       <w:r>
-        <w:t xml:space="preserve">This table describes the demographics of the 103 individuals who remained in the study for the entire year; those with missing outcomes were excluded as they will be excluded from the analysis. </w:t>
+        <w:t xml:space="preserve">This table describes the demographics of the 103 individuals who remained in the study </w:t>
+      </w:r>
+      <w:r>
+        <w:t xml:space="preserve">for the entire year; the 27 individuals with </w:t>
+      </w:r>
+      <w:r>
+        <w:t xml:space="preserve">missing outcomes were excluded as they will be excluded from the analysis. </w:t>
       </w:r>
     </w:p>
     <w:tbl>
@@ -2103,31 +2114,7 @@
                 <w:sz w:val="20"/>
                 <w:szCs w:val="20"/>
               </w:rPr>
-              <w:t>Age (mean (</w:t>
-            </w:r>
-            <w:proofErr w:type="spellStart"/>
-            <w:r>
-              <w:rPr>
-                <w:rFonts w:eastAsia="Times New Roman"/>
-                <w:b/>
-                <w:bCs/>
-                <w:color w:val="000000"/>
-                <w:sz w:val="20"/>
-                <w:szCs w:val="20"/>
-              </w:rPr>
-              <w:t>sd</w:t>
-            </w:r>
-            <w:proofErr w:type="spellEnd"/>
-            <w:r>
-              <w:rPr>
-                <w:rFonts w:eastAsia="Times New Roman"/>
-                <w:b/>
-                <w:bCs/>
-                <w:color w:val="000000"/>
-                <w:sz w:val="20"/>
-                <w:szCs w:val="20"/>
-              </w:rPr>
-              <w:t>))</w:t>
+              <w:t>Age (mean (sd))</w:t>
             </w:r>
           </w:p>
         </w:tc>
@@ -2973,31 +2960,7 @@
                 <w:sz w:val="20"/>
                 <w:szCs w:val="20"/>
               </w:rPr>
-              <w:t>Sites measured (mean (</w:t>
-            </w:r>
-            <w:proofErr w:type="spellStart"/>
-            <w:r>
-              <w:rPr>
-                <w:rFonts w:eastAsia="Times New Roman"/>
-                <w:b/>
-                <w:bCs/>
-                <w:color w:val="000000"/>
-                <w:sz w:val="20"/>
-                <w:szCs w:val="20"/>
-              </w:rPr>
-              <w:t>sd</w:t>
-            </w:r>
-            <w:proofErr w:type="spellEnd"/>
-            <w:r>
-              <w:rPr>
-                <w:rFonts w:eastAsia="Times New Roman"/>
-                <w:b/>
-                <w:bCs/>
-                <w:color w:val="000000"/>
-                <w:sz w:val="20"/>
-                <w:szCs w:val="20"/>
-              </w:rPr>
-              <w:t>))</w:t>
+              <w:t>Sites measured (mean (sd))</w:t>
             </w:r>
           </w:p>
         </w:tc>
@@ -3222,31 +3185,7 @@
                 <w:sz w:val="20"/>
                 <w:szCs w:val="20"/>
               </w:rPr>
-              <w:t>Attachment at baseline (mean (</w:t>
-            </w:r>
-            <w:proofErr w:type="spellStart"/>
-            <w:r>
-              <w:rPr>
-                <w:rFonts w:eastAsia="Times New Roman"/>
-                <w:b/>
-                <w:bCs/>
-                <w:color w:val="000000"/>
-                <w:sz w:val="20"/>
-                <w:szCs w:val="20"/>
-              </w:rPr>
-              <w:t>sd</w:t>
-            </w:r>
-            <w:proofErr w:type="spellEnd"/>
-            <w:r>
-              <w:rPr>
-                <w:rFonts w:eastAsia="Times New Roman"/>
-                <w:b/>
-                <w:bCs/>
-                <w:color w:val="000000"/>
-                <w:sz w:val="20"/>
-                <w:szCs w:val="20"/>
-              </w:rPr>
-              <w:t>))</w:t>
+              <w:t>Attachment at baseline (mean (sd))</w:t>
             </w:r>
           </w:p>
         </w:tc>
@@ -3471,31 +3410,7 @@
                 <w:sz w:val="20"/>
                 <w:szCs w:val="20"/>
               </w:rPr>
-              <w:t>Attachment at 1 year (mean (</w:t>
-            </w:r>
-            <w:proofErr w:type="spellStart"/>
-            <w:r>
-              <w:rPr>
-                <w:rFonts w:eastAsia="Times New Roman"/>
-                <w:b/>
-                <w:bCs/>
-                <w:color w:val="000000"/>
-                <w:sz w:val="20"/>
-                <w:szCs w:val="20"/>
-              </w:rPr>
-              <w:t>sd</w:t>
-            </w:r>
-            <w:proofErr w:type="spellEnd"/>
-            <w:r>
-              <w:rPr>
-                <w:rFonts w:eastAsia="Times New Roman"/>
-                <w:b/>
-                <w:bCs/>
-                <w:color w:val="000000"/>
-                <w:sz w:val="20"/>
-                <w:szCs w:val="20"/>
-              </w:rPr>
-              <w:t>))</w:t>
+              <w:t>Attachment at 1 year (mean (sd))</w:t>
             </w:r>
           </w:p>
         </w:tc>
@@ -3720,31 +3635,7 @@
                 <w:sz w:val="20"/>
                 <w:szCs w:val="20"/>
               </w:rPr>
-              <w:t>Pocket depth at baseline (mean (</w:t>
-            </w:r>
-            <w:proofErr w:type="spellStart"/>
-            <w:r>
-              <w:rPr>
-                <w:rFonts w:eastAsia="Times New Roman"/>
-                <w:b/>
-                <w:bCs/>
-                <w:color w:val="000000"/>
-                <w:sz w:val="20"/>
-                <w:szCs w:val="20"/>
-              </w:rPr>
-              <w:t>sd</w:t>
-            </w:r>
-            <w:proofErr w:type="spellEnd"/>
-            <w:r>
-              <w:rPr>
-                <w:rFonts w:eastAsia="Times New Roman"/>
-                <w:b/>
-                <w:bCs/>
-                <w:color w:val="000000"/>
-                <w:sz w:val="20"/>
-                <w:szCs w:val="20"/>
-              </w:rPr>
-              <w:t>))</w:t>
+              <w:t>Pocket depth at baseline (mean (sd))</w:t>
             </w:r>
           </w:p>
         </w:tc>
@@ -3969,31 +3860,7 @@
                 <w:sz w:val="20"/>
                 <w:szCs w:val="20"/>
               </w:rPr>
-              <w:t>Pocket depth at 1 year (mean (</w:t>
-            </w:r>
-            <w:proofErr w:type="spellStart"/>
-            <w:r>
-              <w:rPr>
-                <w:rFonts w:eastAsia="Times New Roman"/>
-                <w:b/>
-                <w:bCs/>
-                <w:color w:val="000000"/>
-                <w:sz w:val="20"/>
-                <w:szCs w:val="20"/>
-              </w:rPr>
-              <w:t>sd</w:t>
-            </w:r>
-            <w:proofErr w:type="spellEnd"/>
-            <w:r>
-              <w:rPr>
-                <w:rFonts w:eastAsia="Times New Roman"/>
-                <w:b/>
-                <w:bCs/>
-                <w:color w:val="000000"/>
-                <w:sz w:val="20"/>
-                <w:szCs w:val="20"/>
-              </w:rPr>
-              <w:t>))</w:t>
+              <w:t>Pocket depth at 1 year (mean (sd))</w:t>
             </w:r>
           </w:p>
         </w:tc>
@@ -4190,8 +4057,6 @@
       <w:r>
         <w:t xml:space="preserve">. This figure displays the yearly difference in attachment among the five treatment groups. </w:t>
       </w:r>
-      <w:bookmarkStart w:id="0" w:name="_GoBack"/>
-      <w:bookmarkEnd w:id="0"/>
     </w:p>
     <w:p>
       <w:pPr>
@@ -4460,7 +4325,7 @@
           <w:rPr>
             <w:noProof/>
           </w:rPr>
-          <w:t>2</w:t>
+          <w:t>1</w:t>
         </w:r>
         <w:r>
           <w:rPr>
@@ -4901,6 +4766,7 @@
   <w:style w:type="character" w:default="1" w:styleId="DefaultParagraphFont">
     <w:name w:val="Default Paragraph Font"/>
     <w:uiPriority w:val="1"/>
+    <w:semiHidden/>
     <w:unhideWhenUsed/>
   </w:style>
   <w:style w:type="table" w:default="1" w:styleId="TableNormal">

</xml_diff>

<commit_message>
Wrote limitations in report, started presentation
</commit_message>
<xml_diff>
--- a/Project0/Reports/Descriptives 09-06-2017.docx
+++ b/Project0/Reports/Descriptives 09-06-2017.docx
@@ -18,8 +18,6 @@
       <w:r>
         <w:t>, BIOS 6623</w:t>
       </w:r>
-      <w:bookmarkStart w:id="0" w:name="_GoBack"/>
-      <w:bookmarkEnd w:id="0"/>
     </w:p>
     <w:p>
       <w:pPr>
@@ -2103,6 +2101,7 @@
                 <w:color w:val="000000"/>
                 <w:sz w:val="20"/>
                 <w:szCs w:val="20"/>
+                <w:highlight w:val="yellow"/>
               </w:rPr>
             </w:pPr>
             <w:r>
@@ -2113,8 +2112,35 @@
                 <w:color w:val="000000"/>
                 <w:sz w:val="20"/>
                 <w:szCs w:val="20"/>
-              </w:rPr>
-              <w:t>Age (mean (sd))</w:t>
+                <w:highlight w:val="yellow"/>
+              </w:rPr>
+              <w:t>Age (mean (</w:t>
+            </w:r>
+            <w:proofErr w:type="spellStart"/>
+            <w:r>
+              <w:rPr>
+                <w:rFonts w:eastAsia="Times New Roman"/>
+                <w:b/>
+                <w:bCs/>
+                <w:color w:val="000000"/>
+                <w:sz w:val="20"/>
+                <w:szCs w:val="20"/>
+                <w:highlight w:val="yellow"/>
+              </w:rPr>
+              <w:t>sd</w:t>
+            </w:r>
+            <w:proofErr w:type="spellEnd"/>
+            <w:r>
+              <w:rPr>
+                <w:rFonts w:eastAsia="Times New Roman"/>
+                <w:b/>
+                <w:bCs/>
+                <w:color w:val="000000"/>
+                <w:sz w:val="20"/>
+                <w:szCs w:val="20"/>
+                <w:highlight w:val="yellow"/>
+              </w:rPr>
+              <w:t>))</w:t>
             </w:r>
           </w:p>
         </w:tc>
@@ -2141,14 +2167,16 @@
                 <w:color w:val="000000"/>
                 <w:sz w:val="20"/>
                 <w:szCs w:val="20"/>
-              </w:rPr>
-            </w:pPr>
-            <w:r>
-              <w:rPr>
-                <w:rFonts w:eastAsia="Times New Roman"/>
-                <w:color w:val="000000"/>
-                <w:sz w:val="20"/>
-                <w:szCs w:val="20"/>
+                <w:highlight w:val="yellow"/>
+              </w:rPr>
+            </w:pPr>
+            <w:r>
+              <w:rPr>
+                <w:rFonts w:eastAsia="Times New Roman"/>
+                <w:color w:val="000000"/>
+                <w:sz w:val="20"/>
+                <w:szCs w:val="20"/>
+                <w:highlight w:val="yellow"/>
               </w:rPr>
               <w:t>50.15 (9.95)</w:t>
             </w:r>
@@ -2177,14 +2205,16 @@
                 <w:color w:val="000000"/>
                 <w:sz w:val="20"/>
                 <w:szCs w:val="20"/>
-              </w:rPr>
-            </w:pPr>
-            <w:r>
-              <w:rPr>
-                <w:rFonts w:eastAsia="Times New Roman"/>
-                <w:color w:val="000000"/>
-                <w:sz w:val="20"/>
-                <w:szCs w:val="20"/>
+                <w:highlight w:val="yellow"/>
+              </w:rPr>
+            </w:pPr>
+            <w:r>
+              <w:rPr>
+                <w:rFonts w:eastAsia="Times New Roman"/>
+                <w:color w:val="000000"/>
+                <w:sz w:val="20"/>
+                <w:szCs w:val="20"/>
+                <w:highlight w:val="yellow"/>
               </w:rPr>
               <w:t>50.15 (9.95)</w:t>
             </w:r>
@@ -2213,14 +2243,16 @@
                 <w:color w:val="000000"/>
                 <w:sz w:val="20"/>
                 <w:szCs w:val="20"/>
-              </w:rPr>
-            </w:pPr>
-            <w:r>
-              <w:rPr>
-                <w:rFonts w:eastAsia="Times New Roman"/>
-                <w:color w:val="000000"/>
-                <w:sz w:val="20"/>
-                <w:szCs w:val="20"/>
+                <w:highlight w:val="yellow"/>
+              </w:rPr>
+            </w:pPr>
+            <w:r>
+              <w:rPr>
+                <w:rFonts w:eastAsia="Times New Roman"/>
+                <w:color w:val="000000"/>
+                <w:sz w:val="20"/>
+                <w:szCs w:val="20"/>
+                <w:highlight w:val="yellow"/>
               </w:rPr>
               <w:t>50.15 (9.95)</w:t>
             </w:r>
@@ -2249,14 +2281,16 @@
                 <w:color w:val="000000"/>
                 <w:sz w:val="20"/>
                 <w:szCs w:val="20"/>
-              </w:rPr>
-            </w:pPr>
-            <w:r>
-              <w:rPr>
-                <w:rFonts w:eastAsia="Times New Roman"/>
-                <w:color w:val="000000"/>
-                <w:sz w:val="20"/>
-                <w:szCs w:val="20"/>
+                <w:highlight w:val="yellow"/>
+              </w:rPr>
+            </w:pPr>
+            <w:r>
+              <w:rPr>
+                <w:rFonts w:eastAsia="Times New Roman"/>
+                <w:color w:val="000000"/>
+                <w:sz w:val="20"/>
+                <w:szCs w:val="20"/>
+                <w:highlight w:val="yellow"/>
               </w:rPr>
               <w:t>50.15 (9.95)</w:t>
             </w:r>
@@ -2285,17 +2319,21 @@
                 <w:color w:val="000000"/>
                 <w:sz w:val="20"/>
                 <w:szCs w:val="20"/>
-              </w:rPr>
-            </w:pPr>
-            <w:r>
-              <w:rPr>
-                <w:rFonts w:eastAsia="Times New Roman"/>
-                <w:color w:val="000000"/>
-                <w:sz w:val="20"/>
-                <w:szCs w:val="20"/>
+                <w:highlight w:val="yellow"/>
+              </w:rPr>
+            </w:pPr>
+            <w:r>
+              <w:rPr>
+                <w:rFonts w:eastAsia="Times New Roman"/>
+                <w:color w:val="000000"/>
+                <w:sz w:val="20"/>
+                <w:szCs w:val="20"/>
+                <w:highlight w:val="yellow"/>
               </w:rPr>
               <w:t>50.15 (9.95)</w:t>
             </w:r>
+            <w:bookmarkStart w:id="0" w:name="_GoBack"/>
+            <w:bookmarkEnd w:id="0"/>
           </w:p>
         </w:tc>
       </w:tr>
@@ -2960,7 +2998,31 @@
                 <w:sz w:val="20"/>
                 <w:szCs w:val="20"/>
               </w:rPr>
-              <w:t>Sites measured (mean (sd))</w:t>
+              <w:t>Sites measured (mean (</w:t>
+            </w:r>
+            <w:proofErr w:type="spellStart"/>
+            <w:r>
+              <w:rPr>
+                <w:rFonts w:eastAsia="Times New Roman"/>
+                <w:b/>
+                <w:bCs/>
+                <w:color w:val="000000"/>
+                <w:sz w:val="20"/>
+                <w:szCs w:val="20"/>
+              </w:rPr>
+              <w:t>sd</w:t>
+            </w:r>
+            <w:proofErr w:type="spellEnd"/>
+            <w:r>
+              <w:rPr>
+                <w:rFonts w:eastAsia="Times New Roman"/>
+                <w:b/>
+                <w:bCs/>
+                <w:color w:val="000000"/>
+                <w:sz w:val="20"/>
+                <w:szCs w:val="20"/>
+              </w:rPr>
+              <w:t>))</w:t>
             </w:r>
           </w:p>
         </w:tc>
@@ -3185,7 +3247,31 @@
                 <w:sz w:val="20"/>
                 <w:szCs w:val="20"/>
               </w:rPr>
-              <w:t>Attachment at baseline (mean (sd))</w:t>
+              <w:t>Attachment at baseline (mean (</w:t>
+            </w:r>
+            <w:proofErr w:type="spellStart"/>
+            <w:r>
+              <w:rPr>
+                <w:rFonts w:eastAsia="Times New Roman"/>
+                <w:b/>
+                <w:bCs/>
+                <w:color w:val="000000"/>
+                <w:sz w:val="20"/>
+                <w:szCs w:val="20"/>
+              </w:rPr>
+              <w:t>sd</w:t>
+            </w:r>
+            <w:proofErr w:type="spellEnd"/>
+            <w:r>
+              <w:rPr>
+                <w:rFonts w:eastAsia="Times New Roman"/>
+                <w:b/>
+                <w:bCs/>
+                <w:color w:val="000000"/>
+                <w:sz w:val="20"/>
+                <w:szCs w:val="20"/>
+              </w:rPr>
+              <w:t>))</w:t>
             </w:r>
           </w:p>
         </w:tc>
@@ -3410,7 +3496,31 @@
                 <w:sz w:val="20"/>
                 <w:szCs w:val="20"/>
               </w:rPr>
-              <w:t>Attachment at 1 year (mean (sd))</w:t>
+              <w:t>Attachment at 1 year (mean (</w:t>
+            </w:r>
+            <w:proofErr w:type="spellStart"/>
+            <w:r>
+              <w:rPr>
+                <w:rFonts w:eastAsia="Times New Roman"/>
+                <w:b/>
+                <w:bCs/>
+                <w:color w:val="000000"/>
+                <w:sz w:val="20"/>
+                <w:szCs w:val="20"/>
+              </w:rPr>
+              <w:t>sd</w:t>
+            </w:r>
+            <w:proofErr w:type="spellEnd"/>
+            <w:r>
+              <w:rPr>
+                <w:rFonts w:eastAsia="Times New Roman"/>
+                <w:b/>
+                <w:bCs/>
+                <w:color w:val="000000"/>
+                <w:sz w:val="20"/>
+                <w:szCs w:val="20"/>
+              </w:rPr>
+              <w:t>))</w:t>
             </w:r>
           </w:p>
         </w:tc>
@@ -3635,7 +3745,31 @@
                 <w:sz w:val="20"/>
                 <w:szCs w:val="20"/>
               </w:rPr>
-              <w:t>Pocket depth at baseline (mean (sd))</w:t>
+              <w:t>Pocket depth at baseline (mean (</w:t>
+            </w:r>
+            <w:proofErr w:type="spellStart"/>
+            <w:r>
+              <w:rPr>
+                <w:rFonts w:eastAsia="Times New Roman"/>
+                <w:b/>
+                <w:bCs/>
+                <w:color w:val="000000"/>
+                <w:sz w:val="20"/>
+                <w:szCs w:val="20"/>
+              </w:rPr>
+              <w:t>sd</w:t>
+            </w:r>
+            <w:proofErr w:type="spellEnd"/>
+            <w:r>
+              <w:rPr>
+                <w:rFonts w:eastAsia="Times New Roman"/>
+                <w:b/>
+                <w:bCs/>
+                <w:color w:val="000000"/>
+                <w:sz w:val="20"/>
+                <w:szCs w:val="20"/>
+              </w:rPr>
+              <w:t>))</w:t>
             </w:r>
           </w:p>
         </w:tc>
@@ -3860,7 +3994,31 @@
                 <w:sz w:val="20"/>
                 <w:szCs w:val="20"/>
               </w:rPr>
-              <w:t>Pocket depth at 1 year (mean (sd))</w:t>
+              <w:t>Pocket depth at 1 year (mean (</w:t>
+            </w:r>
+            <w:proofErr w:type="spellStart"/>
+            <w:r>
+              <w:rPr>
+                <w:rFonts w:eastAsia="Times New Roman"/>
+                <w:b/>
+                <w:bCs/>
+                <w:color w:val="000000"/>
+                <w:sz w:val="20"/>
+                <w:szCs w:val="20"/>
+              </w:rPr>
+              <w:t>sd</w:t>
+            </w:r>
+            <w:proofErr w:type="spellEnd"/>
+            <w:r>
+              <w:rPr>
+                <w:rFonts w:eastAsia="Times New Roman"/>
+                <w:b/>
+                <w:bCs/>
+                <w:color w:val="000000"/>
+                <w:sz w:val="20"/>
+                <w:szCs w:val="20"/>
+              </w:rPr>
+              <w:t>))</w:t>
             </w:r>
           </w:p>
         </w:tc>
@@ -4325,7 +4483,7 @@
           <w:rPr>
             <w:noProof/>
           </w:rPr>
-          <w:t>1</w:t>
+          <w:t>3</w:t>
         </w:r>
         <w:r>
           <w:rPr>

</xml_diff>